<commit_message>
fixup! fix add to history
</commit_message>
<xml_diff>
--- a/Documentation/report.docx
+++ b/Documentation/report.docx
@@ -107,19 +107,9 @@
             <w:pPr>
               <w:pStyle w:val="Alaotsikko"/>
             </w:pPr>
-            <w:proofErr w:type="spellStart"/>
             <w:r>
-              <w:t>Jerri</w:t>
+              <w:t>Jerri Tarpio</w:t>
             </w:r>
-            <w:proofErr w:type="spellEnd"/>
-            <w:r>
-              <w:t xml:space="preserve"> </w:t>
-            </w:r>
-            <w:proofErr w:type="spellStart"/>
-            <w:r>
-              <w:t>Tarpio</w:t>
-            </w:r>
-            <w:proofErr w:type="spellEnd"/>
           </w:p>
           <w:p>
             <w:pPr>
@@ -361,16 +351,8 @@
         <w:rPr>
           <w:lang w:val="en-US"/>
         </w:rPr>
-        <w:t xml:space="preserve">Implemented </w:t>
-      </w:r>
-      <w:proofErr w:type="gramStart"/>
-      <w:r>
-        <w:rPr>
-          <w:lang w:val="en-US"/>
-        </w:rPr>
-        <w:t>functions</w:t>
-      </w:r>
-      <w:proofErr w:type="gramEnd"/>
+        <w:t>Implemented functions</w:t>
+      </w:r>
     </w:p>
     <w:p>
       <w:pPr>
@@ -396,7 +378,7 @@
           <w:noProof/>
         </w:rPr>
         <w:drawing>
-          <wp:inline distT="0" distB="0" distL="0" distR="0" wp14:anchorId="78339DA1" wp14:editId="6E2F34FC">
+          <wp:inline distT="0" distB="0" distL="0" distR="0" wp14:anchorId="78339DA1" wp14:editId="28F77CCB">
             <wp:extent cx="4119613" cy="3172913"/>
             <wp:effectExtent l="0" t="0" r="0" b="8890"/>
             <wp:docPr id="707478097" name="Kuva 2"/>
@@ -774,21 +756,7 @@
         <w:rPr>
           <w:lang w:val="en-US"/>
         </w:rPr>
-        <w:t xml:space="preserve"> allows saving locations as </w:t>
-      </w:r>
-      <w:proofErr w:type="spellStart"/>
-      <w:r>
-        <w:rPr>
-          <w:lang w:val="en-US"/>
-        </w:rPr>
-        <w:t>favourites</w:t>
-      </w:r>
-      <w:proofErr w:type="spellEnd"/>
-      <w:r>
-        <w:rPr>
-          <w:lang w:val="en-US"/>
-        </w:rPr>
-        <w:t>.</w:t>
+        <w:t xml:space="preserve"> allows saving locations as favourites.</w:t>
       </w:r>
     </w:p>
     <w:p>
@@ -807,21 +775,7 @@
         <w:rPr>
           <w:lang w:val="en-US"/>
         </w:rPr>
-        <w:t xml:space="preserve">The state of the </w:t>
-      </w:r>
-      <w:proofErr w:type="gramStart"/>
-      <w:r>
-        <w:rPr>
-          <w:lang w:val="en-US"/>
-        </w:rPr>
-        <w:t>application  (</w:t>
-      </w:r>
-      <w:proofErr w:type="gramEnd"/>
-      <w:r>
-        <w:rPr>
-          <w:lang w:val="en-US"/>
-        </w:rPr>
-        <w:t>current location, unit system, search history and favorite locations) is preserved between sessions.</w:t>
+        <w:t>The state of the application  (current location, unit system, search history and favorite locations) is preserved between sessions.</w:t>
       </w:r>
     </w:p>
     <w:p>
@@ -859,21 +813,7 @@
         <w:rPr>
           <w:lang w:val="en-US"/>
         </w:rPr>
-        <w:t xml:space="preserve">The application uses a custom set of icons. There are 22 icons in total, more than the 18 provided by </w:t>
-      </w:r>
-      <w:proofErr w:type="spellStart"/>
-      <w:r>
-        <w:rPr>
-          <w:lang w:val="en-US"/>
-        </w:rPr>
-        <w:t>OpenWeatherMap</w:t>
-      </w:r>
-      <w:proofErr w:type="spellEnd"/>
-      <w:r>
-        <w:rPr>
-          <w:lang w:val="en-US"/>
-        </w:rPr>
-        <w:t>.</w:t>
+        <w:t>The application uses a custom set of icons. There are 22 icons in total, more than the 18 provided by OpenWeatherMap.</w:t>
       </w:r>
     </w:p>
     <w:p>
@@ -1039,21 +979,7 @@
         <w:rPr>
           <w:lang w:val="en-US"/>
         </w:rPr>
-        <w:t xml:space="preserve">Both Metric and Imperial units are </w:t>
-      </w:r>
-      <w:proofErr w:type="gramStart"/>
-      <w:r>
-        <w:rPr>
-          <w:lang w:val="en-US"/>
-        </w:rPr>
-        <w:t>supported</w:t>
-      </w:r>
-      <w:proofErr w:type="gramEnd"/>
-      <w:r>
-        <w:rPr>
-          <w:lang w:val="en-US"/>
-        </w:rPr>
-        <w:t xml:space="preserve"> and the user can switch between them without restarting the program.</w:t>
+        <w:t>Both Metric and Imperial units are supported and the user can switch between them without restarting the program.</w:t>
       </w:r>
     </w:p>
     <w:p>
@@ -1241,16 +1167,8 @@
         <w:rPr>
           <w:lang w:val="en-US"/>
         </w:rPr>
-        <w:t xml:space="preserve">: The initial division of </w:t>
-      </w:r>
-      <w:proofErr w:type="gramStart"/>
-      <w:r>
-        <w:rPr>
-          <w:lang w:val="en-US"/>
-        </w:rPr>
-        <w:t>labor</w:t>
-      </w:r>
-      <w:proofErr w:type="gramEnd"/>
+        <w:t>: The initial division of labor</w:t>
+      </w:r>
     </w:p>
     <w:p>
       <w:pPr>
@@ -1329,69 +1247,27 @@
         <w:rPr>
           <w:lang w:val="en-US"/>
         </w:rPr>
-        <w:t xml:space="preserve">API at </w:t>
-      </w:r>
-      <w:proofErr w:type="spellStart"/>
-      <w:r>
-        <w:rPr>
-          <w:lang w:val="en-US"/>
-        </w:rPr>
-        <w:t>OpenWeatherMaps</w:t>
-      </w:r>
-      <w:proofErr w:type="spellEnd"/>
-      <w:r>
-        <w:rPr>
-          <w:lang w:val="en-US"/>
-        </w:rPr>
-        <w:t xml:space="preserve"> and handle static memory, while the other would contain the “User Interface”. This division was quite logical and helped to form the backbone of the project. As there were three (3) group members, a third section of the application was chosen as “Testing”. This third component would handle the unit testing and continuous integration of the application.</w:t>
-      </w:r>
-    </w:p>
-    <w:p>
-      <w:pPr>
-        <w:jc w:val="both"/>
-        <w:rPr>
-          <w:lang w:val="en-US"/>
-        </w:rPr>
-      </w:pPr>
-      <w:r>
-        <w:rPr>
-          <w:lang w:val="en-US"/>
-        </w:rPr>
-        <w:t xml:space="preserve">Highlighted by red, </w:t>
-      </w:r>
-      <w:proofErr w:type="gramStart"/>
-      <w:r>
-        <w:rPr>
-          <w:lang w:val="en-US"/>
-        </w:rPr>
-        <w:t>green</w:t>
-      </w:r>
-      <w:proofErr w:type="gramEnd"/>
-      <w:r>
-        <w:rPr>
-          <w:lang w:val="en-US"/>
-        </w:rPr>
-        <w:t xml:space="preserve"> and blue ovals respectively, </w:t>
-      </w:r>
-      <w:r>
-        <w:rPr>
-          <w:lang w:val="en-US"/>
-        </w:rPr>
-        <w:t xml:space="preserve">each section was then handed off to a separate group member: Mr. Pinomäki would implement the UI, Mr. </w:t>
-      </w:r>
-      <w:proofErr w:type="spellStart"/>
-      <w:r>
-        <w:rPr>
-          <w:lang w:val="en-US"/>
-        </w:rPr>
-        <w:t>Tarpio</w:t>
-      </w:r>
-      <w:proofErr w:type="spellEnd"/>
-      <w:r>
-        <w:rPr>
-          <w:lang w:val="en-US"/>
-        </w:rPr>
-        <w:t xml:space="preserve"> would implement the Glue Logic and Mr. Utriainen would implement the Testing. This is exactly how the roles ended up staying throughout the project.</w:t>
+        <w:t>API at OpenWeatherMaps and handle static memory, while the other would contain the “User Interface”. This division was quite logical and helped to form the backbone of the project. As there were three (3) group members, a third section of the application was chosen as “Testing”. This third component would handle the unit testing and continuous integration of the application.</w:t>
+      </w:r>
+    </w:p>
+    <w:p>
+      <w:pPr>
+        <w:jc w:val="both"/>
+        <w:rPr>
+          <w:lang w:val="en-US"/>
+        </w:rPr>
+      </w:pPr>
+      <w:r>
+        <w:rPr>
+          <w:lang w:val="en-US"/>
+        </w:rPr>
+        <w:t xml:space="preserve">Highlighted by red, green and blue ovals respectively, </w:t>
+      </w:r>
+      <w:r>
+        <w:rPr>
+          <w:lang w:val="en-US"/>
+        </w:rPr>
+        <w:t>each section was then handed off to a separate group member: Mr. Pinomäki would implement the UI, Mr. Tarpio would implement the Glue Logic and Mr. Utriainen would implement the Testing. This is exactly how the roles ended up staying throughout the project.</w:t>
       </w:r>
     </w:p>
     <w:p>
@@ -1450,21 +1326,7 @@
         <w:rPr>
           <w:lang w:val="en-US"/>
         </w:rPr>
-        <w:t xml:space="preserve">This section contains a simplified user manual for the </w:t>
-      </w:r>
-      <w:proofErr w:type="spellStart"/>
-      <w:r>
-        <w:rPr>
-          <w:lang w:val="en-US"/>
-        </w:rPr>
-        <w:t>WeatherApp</w:t>
-      </w:r>
-      <w:proofErr w:type="spellEnd"/>
-      <w:r>
-        <w:rPr>
-          <w:lang w:val="en-US"/>
-        </w:rPr>
-        <w:t xml:space="preserve"> application.</w:t>
+        <w:t>This section contains a simplified user manual for the WeatherApp application.</w:t>
       </w:r>
     </w:p>
     <w:p>
@@ -1619,50 +1481,16 @@
         <w:rPr>
           <w:lang w:val="en-US"/>
         </w:rPr>
-        <w:t xml:space="preserve">Enter your </w:t>
-      </w:r>
-      <w:proofErr w:type="spellStart"/>
-      <w:r>
-        <w:rPr>
-          <w:lang w:val="en-US"/>
-        </w:rPr>
-        <w:t>OpenWeatherMaps</w:t>
-      </w:r>
-      <w:proofErr w:type="spellEnd"/>
-      <w:r>
-        <w:rPr>
-          <w:lang w:val="en-US"/>
-        </w:rPr>
-        <w:t xml:space="preserve"> API key in file </w:t>
-      </w:r>
-      <w:proofErr w:type="spellStart"/>
+        <w:t xml:space="preserve">Enter your OpenWeatherMaps API key in file </w:t>
+      </w:r>
       <w:r>
         <w:rPr>
           <w:i/>
           <w:iCs/>
           <w:lang w:val="en-US"/>
         </w:rPr>
-        <w:t>WeatherApp</w:t>
-      </w:r>
-      <w:proofErr w:type="spellEnd"/>
-      <w:r>
-        <w:rPr>
-          <w:i/>
-          <w:iCs/>
-          <w:lang w:val="en-US"/>
-        </w:rPr>
-        <w:t>/</w:t>
-      </w:r>
-      <w:proofErr w:type="spellStart"/>
-      <w:r>
-        <w:rPr>
-          <w:i/>
-          <w:iCs/>
-          <w:lang w:val="en-US"/>
-        </w:rPr>
-        <w:t>apikeys.json</w:t>
-      </w:r>
-      <w:proofErr w:type="spellEnd"/>
+        <w:t>WeatherApp/apikeys.json</w:t>
+      </w:r>
       <w:r>
         <w:rPr>
           <w:lang w:val="en-US"/>
@@ -1727,53 +1555,8 @@
         <w:rPr>
           <w:lang w:val="en-US"/>
         </w:rPr>
-        <w:t>You can use command ‘git update-index --skip-</w:t>
-      </w:r>
-      <w:proofErr w:type="spellStart"/>
-      <w:proofErr w:type="gramStart"/>
-      <w:r>
-        <w:rPr>
-          <w:lang w:val="en-US"/>
-        </w:rPr>
-        <w:t>worktree</w:t>
-      </w:r>
-      <w:proofErr w:type="spellEnd"/>
-      <w:r>
-        <w:rPr>
-          <w:lang w:val="en-US"/>
-        </w:rPr>
-        <w:t xml:space="preserve">  </w:t>
-      </w:r>
-      <w:proofErr w:type="spellStart"/>
-      <w:r>
-        <w:rPr>
-          <w:lang w:val="en-US"/>
-        </w:rPr>
-        <w:t>WeatherApp</w:t>
-      </w:r>
-      <w:proofErr w:type="spellEnd"/>
-      <w:r>
-        <w:rPr>
-          <w:lang w:val="en-US"/>
-        </w:rPr>
-        <w:t>/</w:t>
-      </w:r>
-      <w:proofErr w:type="spellStart"/>
-      <w:r>
-        <w:rPr>
-          <w:lang w:val="en-US"/>
-        </w:rPr>
-        <w:t>apikeys.json</w:t>
-      </w:r>
-      <w:proofErr w:type="spellEnd"/>
-      <w:proofErr w:type="gramEnd"/>
-      <w:r>
-        <w:rPr>
-          <w:lang w:val="en-US"/>
-        </w:rPr>
-        <w:t xml:space="preserve">’ at the root of the repository to make sure changes to </w:t>
-      </w:r>
-      <w:proofErr w:type="spellStart"/>
+        <w:t xml:space="preserve">You can use command ‘git update-index --skip-worktree  WeatherApp/apikeys.json’ at the root of the repository to make sure changes to </w:t>
+      </w:r>
       <w:r>
         <w:rPr>
           <w:i/>
@@ -1782,7 +1565,6 @@
         </w:rPr>
         <w:t>apikeys.json</w:t>
       </w:r>
-      <w:proofErr w:type="spellEnd"/>
       <w:r>
         <w:rPr>
           <w:lang w:val="en-US"/>
@@ -1846,23 +1628,8 @@
         <w:rPr>
           <w:lang w:val="en-US"/>
         </w:rPr>
-        <w:t>If compiling from command line, use command ‘</w:t>
-      </w:r>
-      <w:proofErr w:type="spellStart"/>
-      <w:r>
-        <w:rPr>
-          <w:lang w:val="en-US"/>
-        </w:rPr>
-        <w:t>mvn</w:t>
-      </w:r>
-      <w:proofErr w:type="spellEnd"/>
-      <w:r>
-        <w:rPr>
-          <w:lang w:val="en-US"/>
-        </w:rPr>
-        <w:t xml:space="preserve"> package’ inside the </w:t>
-      </w:r>
-      <w:proofErr w:type="spellStart"/>
+        <w:t xml:space="preserve">If compiling from command line, use command ‘mvn package’ inside the </w:t>
+      </w:r>
       <w:r>
         <w:rPr>
           <w:i/>
@@ -1871,7 +1638,6 @@
         </w:rPr>
         <w:t>WeatherApp</w:t>
       </w:r>
-      <w:proofErr w:type="spellEnd"/>
       <w:r>
         <w:rPr>
           <w:lang w:val="en-US"/>
@@ -2102,16 +1868,8 @@
         <w:rPr>
           <w:lang w:val="en-US"/>
         </w:rPr>
-        <w:t xml:space="preserve">: Main window of the </w:t>
-      </w:r>
-      <w:proofErr w:type="gramStart"/>
-      <w:r>
-        <w:rPr>
-          <w:lang w:val="en-US"/>
-        </w:rPr>
-        <w:t>GUI</w:t>
-      </w:r>
-      <w:proofErr w:type="gramEnd"/>
+        <w:t>: Main window of the GUI</w:t>
+      </w:r>
     </w:p>
     <w:p>
       <w:pPr>
@@ -2342,16 +2100,8 @@
         <w:rPr>
           <w:lang w:val="en-US"/>
         </w:rPr>
-        <w:t xml:space="preserve">: The Search </w:t>
-      </w:r>
-      <w:proofErr w:type="gramStart"/>
-      <w:r>
-        <w:rPr>
-          <w:lang w:val="en-US"/>
-        </w:rPr>
-        <w:t>window</w:t>
-      </w:r>
-      <w:proofErr w:type="gramEnd"/>
+        <w:t>: The Search window</w:t>
+      </w:r>
     </w:p>
     <w:p>
       <w:pPr>
@@ -2667,21 +2417,7 @@
         <w:rPr>
           <w:lang w:val="en-US"/>
         </w:rPr>
-        <w:t xml:space="preserve"> The move controls allow four-way movement and zooming in and out. The mode controls switch between rain, temperature, </w:t>
-      </w:r>
-      <w:proofErr w:type="gramStart"/>
-      <w:r>
-        <w:rPr>
-          <w:lang w:val="en-US"/>
-        </w:rPr>
-        <w:t>wind</w:t>
-      </w:r>
-      <w:proofErr w:type="gramEnd"/>
-      <w:r>
-        <w:rPr>
-          <w:lang w:val="en-US"/>
-        </w:rPr>
-        <w:t xml:space="preserve"> and cloud maps. You can return to the </w:t>
+        <w:t xml:space="preserve"> The move controls allow four-way movement and zooming in and out. The mode controls switch between rain, temperature, wind and cloud maps. You can return to the </w:t>
       </w:r>
       <w:r>
         <w:rPr>
@@ -2737,50 +2473,19 @@
         </w:rPr>
         <w:t>If the persistent data file (</w:t>
       </w:r>
-      <w:proofErr w:type="spellStart"/>
-      <w:proofErr w:type="gramStart"/>
       <w:r>
         <w:rPr>
           <w:i/>
           <w:iCs/>
           <w:lang w:val="en-US"/>
         </w:rPr>
-        <w:t>temp.json</w:t>
-      </w:r>
-      <w:proofErr w:type="spellEnd"/>
-      <w:proofErr w:type="gramEnd"/>
-      <w:r>
-        <w:rPr>
-          <w:i/>
-          <w:iCs/>
-          <w:lang w:val="en-US"/>
-        </w:rPr>
-        <w:t xml:space="preserve"> </w:t>
+        <w:t xml:space="preserve">temp.json </w:t>
       </w:r>
       <w:r>
         <w:rPr>
           <w:lang w:val="en-US"/>
         </w:rPr>
         <w:t>by default) contains garbage data, the GUI might render without any data. This can be fixed by changing the Active Location.</w:t>
-      </w:r>
-    </w:p>
-    <w:p>
-      <w:pPr>
-        <w:pStyle w:val="Luettelokappale"/>
-        <w:numPr>
-          <w:ilvl w:val="0"/>
-          <w:numId w:val="1"/>
-        </w:numPr>
-        <w:jc w:val="both"/>
-        <w:rPr>
-          <w:lang w:val="en-US"/>
-        </w:rPr>
-      </w:pPr>
-      <w:r>
-        <w:rPr>
-          <w:lang w:val="en-US"/>
-        </w:rPr>
-        <w:t>Searching for an invalid location writes to search history. Even if this was wanted behavior, the entry is second in the list due to how the system recovers.</w:t>
       </w:r>
     </w:p>
     <w:sectPr>

</xml_diff>

<commit_message>
fixup! Finished final report
</commit_message>
<xml_diff>
--- a/Documentation/report.docx
+++ b/Documentation/report.docx
@@ -166,241 +166,117 @@
         </w:rPr>
         <w:t xml:space="preserve">Classes </w:t>
       </w:r>
-      <w:proofErr w:type="spellStart"/>
       <w:r>
         <w:rPr>
           <w:i/>
           <w:iCs/>
           <w:lang w:val="en-US"/>
         </w:rPr>
-        <w:t>WeatherData</w:t>
-      </w:r>
-      <w:proofErr w:type="spellEnd"/>
+        <w:t xml:space="preserve">WeatherData, ForecastDataHourly, ForecastDataDaily, LocationData, </w:t>
+      </w:r>
+      <w:r>
+        <w:rPr>
+          <w:lang w:val="en-US"/>
+        </w:rPr>
+        <w:t>and</w:t>
+      </w:r>
       <w:r>
         <w:rPr>
           <w:i/>
           <w:iCs/>
           <w:lang w:val="en-US"/>
         </w:rPr>
-        <w:t xml:space="preserve">, </w:t>
-      </w:r>
-      <w:proofErr w:type="spellStart"/>
+        <w:t xml:space="preserve"> AirQuality</w:t>
+      </w:r>
+      <w:r>
+        <w:rPr>
+          <w:lang w:val="en-US"/>
+        </w:rPr>
+        <w:t xml:space="preserve"> are used to contain the corresponding data. This data is gathered and accessed through </w:t>
+      </w:r>
       <w:r>
         <w:rPr>
           <w:i/>
           <w:iCs/>
           <w:lang w:val="en-US"/>
         </w:rPr>
-        <w:t>ForecastDataHourly</w:t>
-      </w:r>
-      <w:proofErr w:type="spellEnd"/>
+        <w:t>WeatherAPI</w:t>
+      </w:r>
+      <w:r>
+        <w:rPr>
+          <w:lang w:val="en-US"/>
+        </w:rPr>
+        <w:t xml:space="preserve">. </w:t>
+      </w:r>
       <w:r>
         <w:rPr>
           <w:i/>
           <w:iCs/>
           <w:lang w:val="en-US"/>
         </w:rPr>
-        <w:t xml:space="preserve">, </w:t>
-      </w:r>
-      <w:proofErr w:type="spellStart"/>
+        <w:t xml:space="preserve">WeatherApp </w:t>
+      </w:r>
+      <w:r>
+        <w:rPr>
+          <w:lang w:val="en-US"/>
+        </w:rPr>
+        <w:t xml:space="preserve">calls a </w:t>
+      </w:r>
       <w:r>
         <w:rPr>
           <w:i/>
           <w:iCs/>
           <w:lang w:val="en-US"/>
         </w:rPr>
-        <w:t>ForecastDataDaily</w:t>
-      </w:r>
-      <w:proofErr w:type="spellEnd"/>
+        <w:t xml:space="preserve">WeatherAPI </w:t>
+      </w:r>
+      <w:r>
+        <w:rPr>
+          <w:lang w:val="en-US"/>
+        </w:rPr>
+        <w:t xml:space="preserve">object to display information on the application. The current state of </w:t>
+      </w:r>
       <w:r>
         <w:rPr>
           <w:i/>
           <w:iCs/>
           <w:lang w:val="en-US"/>
         </w:rPr>
-        <w:t xml:space="preserve">, </w:t>
-      </w:r>
-      <w:proofErr w:type="spellStart"/>
+        <w:t xml:space="preserve">WeatherApp </w:t>
+      </w:r>
+      <w:r>
+        <w:rPr>
+          <w:lang w:val="en-US"/>
+        </w:rPr>
+        <w:t xml:space="preserve">is saved and loaded with </w:t>
+      </w:r>
       <w:r>
         <w:rPr>
           <w:i/>
           <w:iCs/>
           <w:lang w:val="en-US"/>
         </w:rPr>
-        <w:t>LocationData</w:t>
-      </w:r>
-      <w:proofErr w:type="spellEnd"/>
+        <w:t>StorageSystem</w:t>
+      </w:r>
+      <w:r>
+        <w:rPr>
+          <w:lang w:val="en-US"/>
+        </w:rPr>
+        <w:t xml:space="preserve">, and </w:t>
+      </w:r>
       <w:r>
         <w:rPr>
           <w:i/>
           <w:iCs/>
           <w:lang w:val="en-US"/>
         </w:rPr>
-        <w:t xml:space="preserve">, </w:t>
-      </w:r>
-      <w:r>
-        <w:rPr>
-          <w:lang w:val="en-US"/>
-        </w:rPr>
-        <w:t>and</w:t>
-      </w:r>
-      <w:r>
-        <w:rPr>
-          <w:i/>
-          <w:iCs/>
-          <w:lang w:val="en-US"/>
-        </w:rPr>
-        <w:t xml:space="preserve"> </w:t>
-      </w:r>
-      <w:proofErr w:type="spellStart"/>
-      <w:r>
-        <w:rPr>
-          <w:i/>
-          <w:iCs/>
-          <w:lang w:val="en-US"/>
-        </w:rPr>
-        <w:t>AirQuality</w:t>
-      </w:r>
-      <w:proofErr w:type="spellEnd"/>
-      <w:r>
-        <w:rPr>
-          <w:lang w:val="en-US"/>
-        </w:rPr>
-        <w:t xml:space="preserve"> are used to contain the corresponding data. This data is gathered and accessed through </w:t>
-      </w:r>
-      <w:proofErr w:type="spellStart"/>
-      <w:r>
-        <w:rPr>
-          <w:i/>
-          <w:iCs/>
-          <w:lang w:val="en-US"/>
-        </w:rPr>
-        <w:t>WeatherAPI</w:t>
-      </w:r>
-      <w:proofErr w:type="spellEnd"/>
-      <w:r>
-        <w:rPr>
-          <w:lang w:val="en-US"/>
-        </w:rPr>
-        <w:t xml:space="preserve">. </w:t>
-      </w:r>
-      <w:proofErr w:type="spellStart"/>
-      <w:r>
-        <w:rPr>
-          <w:i/>
-          <w:iCs/>
-          <w:lang w:val="en-US"/>
-        </w:rPr>
-        <w:t>WeatherApp</w:t>
-      </w:r>
-      <w:proofErr w:type="spellEnd"/>
-      <w:r>
-        <w:rPr>
-          <w:i/>
-          <w:iCs/>
-          <w:lang w:val="en-US"/>
-        </w:rPr>
-        <w:t xml:space="preserve"> </w:t>
-      </w:r>
-      <w:r>
-        <w:rPr>
-          <w:lang w:val="en-US"/>
-        </w:rPr>
-        <w:t xml:space="preserve">calls a </w:t>
-      </w:r>
-      <w:proofErr w:type="spellStart"/>
-      <w:r>
-        <w:rPr>
-          <w:i/>
-          <w:iCs/>
-          <w:lang w:val="en-US"/>
-        </w:rPr>
-        <w:t>WeatherAPI</w:t>
-      </w:r>
-      <w:proofErr w:type="spellEnd"/>
-      <w:r>
-        <w:rPr>
-          <w:i/>
-          <w:iCs/>
-          <w:lang w:val="en-US"/>
-        </w:rPr>
-        <w:t xml:space="preserve"> </w:t>
-      </w:r>
-      <w:r>
-        <w:rPr>
-          <w:lang w:val="en-US"/>
-        </w:rPr>
-        <w:t xml:space="preserve">object to display information on the application. The current state of </w:t>
-      </w:r>
-      <w:proofErr w:type="spellStart"/>
-      <w:r>
-        <w:rPr>
-          <w:i/>
-          <w:iCs/>
-          <w:lang w:val="en-US"/>
-        </w:rPr>
-        <w:t>WeatherApp</w:t>
-      </w:r>
-      <w:proofErr w:type="spellEnd"/>
-      <w:r>
-        <w:rPr>
-          <w:i/>
-          <w:iCs/>
-          <w:lang w:val="en-US"/>
-        </w:rPr>
-        <w:t xml:space="preserve"> </w:t>
-      </w:r>
-      <w:r>
-        <w:rPr>
-          <w:lang w:val="en-US"/>
-        </w:rPr>
-        <w:t xml:space="preserve">is saved and loaded with </w:t>
-      </w:r>
-      <w:proofErr w:type="spellStart"/>
-      <w:r>
-        <w:rPr>
-          <w:i/>
-          <w:iCs/>
-          <w:lang w:val="en-US"/>
-        </w:rPr>
-        <w:t>StorageSystem</w:t>
-      </w:r>
-      <w:proofErr w:type="spellEnd"/>
-      <w:r>
-        <w:rPr>
-          <w:lang w:val="en-US"/>
-        </w:rPr>
-        <w:t xml:space="preserve">, and </w:t>
-      </w:r>
-      <w:proofErr w:type="spellStart"/>
-      <w:r>
-        <w:rPr>
-          <w:i/>
-          <w:iCs/>
-          <w:lang w:val="en-US"/>
-        </w:rPr>
         <w:t>WeatherMap</w:t>
       </w:r>
-      <w:proofErr w:type="spellEnd"/>
-      <w:r>
-        <w:rPr>
-          <w:lang w:val="en-US"/>
-        </w:rPr>
-        <w:t xml:space="preserve"> is responsible for retrieving appropriate map weather images. </w:t>
-      </w:r>
-      <w:proofErr w:type="spellStart"/>
-      <w:r>
-        <w:rPr>
-          <w:lang w:val="en-US"/>
-        </w:rPr>
-        <w:t>OpenWeatherMap.org’s</w:t>
-      </w:r>
-      <w:proofErr w:type="spellEnd"/>
-      <w:r>
-        <w:rPr>
-          <w:lang w:val="en-US"/>
-        </w:rPr>
-        <w:t xml:space="preserve"> weather API was used to retrieve weather and location data, and OpenStreetMap’s tile API was used to get the map base images.</w:t>
+      <w:r>
+        <w:rPr>
+          <w:lang w:val="en-US"/>
+        </w:rPr>
+        <w:t xml:space="preserve"> is responsible for retrieving appropriate map weather images. OpenWeatherMap.org’s weather API was used to retrieve weather and location data, and OpenStreetMap’s tile API was used to get the map base images.</w:t>
       </w:r>
       <w:r>
         <w:rPr>
@@ -622,21 +498,8 @@
           <w:szCs w:val="22"/>
           <w:lang w:val="en-US"/>
         </w:rPr>
-        <w:t xml:space="preserve">: UML Class </w:t>
-      </w:r>
-      <w:proofErr w:type="gramStart"/>
-      <w:r>
-        <w:rPr>
-          <w:i w:val="0"/>
-          <w:iCs w:val="0"/>
-          <w:color w:val="auto"/>
-          <w:sz w:val="22"/>
-          <w:szCs w:val="22"/>
-          <w:lang w:val="en-US"/>
-        </w:rPr>
-        <w:t>diagram</w:t>
-      </w:r>
-      <w:proofErr w:type="gramEnd"/>
+        <w:t>: UML Class diagram</w:t>
+      </w:r>
     </w:p>
     <w:p>
       <w:pPr>
@@ -650,16 +513,8 @@
           <w:lang w:val="en-US"/>
         </w:rPr>
         <w:lastRenderedPageBreak/>
-        <w:t xml:space="preserve">Implemented </w:t>
-      </w:r>
-      <w:proofErr w:type="gramStart"/>
-      <w:r>
-        <w:rPr>
-          <w:lang w:val="en-US"/>
-        </w:rPr>
-        <w:t>functions</w:t>
-      </w:r>
-      <w:proofErr w:type="gramEnd"/>
+        <w:t>Implemented functions</w:t>
+      </w:r>
     </w:p>
     <w:p>
       <w:pPr>
@@ -685,7 +540,7 @@
           <w:noProof/>
         </w:rPr>
         <w:drawing>
-          <wp:inline distT="0" distB="0" distL="0" distR="0" wp14:anchorId="78339DA1" wp14:editId="323AB2CD">
+          <wp:inline distT="0" distB="0" distL="0" distR="0" wp14:anchorId="78339DA1" wp14:editId="67460E7A">
             <wp:extent cx="4119613" cy="3172913"/>
             <wp:effectExtent l="0" t="0" r="0" b="8890"/>
             <wp:docPr id="707478097" name="Kuva 2"/>
@@ -1120,21 +975,7 @@
         <w:rPr>
           <w:lang w:val="en-US"/>
         </w:rPr>
-        <w:t xml:space="preserve">The application uses a custom set of icons. There are 22 icons in total, more than the 18 provided by </w:t>
-      </w:r>
-      <w:proofErr w:type="spellStart"/>
-      <w:r>
-        <w:rPr>
-          <w:lang w:val="en-US"/>
-        </w:rPr>
-        <w:t>OpenWeatherMap</w:t>
-      </w:r>
-      <w:proofErr w:type="spellEnd"/>
-      <w:r>
-        <w:rPr>
-          <w:lang w:val="en-US"/>
-        </w:rPr>
-        <w:t>.</w:t>
+        <w:t>The application uses a custom set of icons. There are 22 icons in total, more than the 18 provided by OpenWeatherMap.</w:t>
       </w:r>
     </w:p>
     <w:p>
@@ -1381,7 +1222,7 @@
           <w:noProof/>
         </w:rPr>
         <w:drawing>
-          <wp:inline distT="0" distB="0" distL="0" distR="0" wp14:anchorId="02C53A09" wp14:editId="05A8A7D1">
+          <wp:inline distT="0" distB="0" distL="0" distR="0" wp14:anchorId="02C53A09" wp14:editId="7270AA66">
             <wp:extent cx="4390456" cy="2724785"/>
             <wp:effectExtent l="0" t="0" r="0" b="0"/>
             <wp:docPr id="1388583857" name="Kuva 1" descr="Kuva, joka sisältää kohteen diagrammi, viiva, piirros, ympyrä&#10;&#10;Kuvaus luotu automaattisesti"/>
@@ -1480,16 +1321,8 @@
         <w:rPr>
           <w:lang w:val="en-US"/>
         </w:rPr>
-        <w:t xml:space="preserve">: The initial division of </w:t>
-      </w:r>
-      <w:proofErr w:type="gramStart"/>
-      <w:r>
-        <w:rPr>
-          <w:lang w:val="en-US"/>
-        </w:rPr>
-        <w:t>labor</w:t>
-      </w:r>
-      <w:proofErr w:type="gramEnd"/>
+        <w:t>: The initial division of labor</w:t>
+      </w:r>
     </w:p>
     <w:p>
       <w:pPr>
@@ -1569,21 +1402,7 @@
         <w:rPr>
           <w:lang w:val="en-US"/>
         </w:rPr>
-        <w:t xml:space="preserve">API at </w:t>
-      </w:r>
-      <w:proofErr w:type="spellStart"/>
-      <w:r>
-        <w:rPr>
-          <w:lang w:val="en-US"/>
-        </w:rPr>
-        <w:t>OpenWeatherMap</w:t>
-      </w:r>
-      <w:proofErr w:type="spellEnd"/>
-      <w:r>
-        <w:rPr>
-          <w:lang w:val="en-US"/>
-        </w:rPr>
-        <w:t xml:space="preserve"> and handle static memory, while the other would contain the “User Interface”. This division was quite logical and helped to form the backbone of the project. As there were three (3) group members, a third section of the application was chosen as “Testing”. This third component would handle the unit testing and continuous integration of the application.</w:t>
+        <w:t>API at OpenWeatherMap and handle static memory, while the other would contain the “User Interface”. This division was quite logical and helped to form the backbone of the project. As there were three (3) group members, a third section of the application was chosen as “Testing”. This third component would handle the unit testing and continuous integration of the application.</w:t>
       </w:r>
     </w:p>
     <w:p>
@@ -1656,21 +1475,7 @@
         <w:rPr>
           <w:lang w:val="en-US"/>
         </w:rPr>
-        <w:t xml:space="preserve">This section contains a simplified user manual for the </w:t>
-      </w:r>
-      <w:proofErr w:type="spellStart"/>
-      <w:r>
-        <w:rPr>
-          <w:lang w:val="en-US"/>
-        </w:rPr>
-        <w:t>WeatherApp</w:t>
-      </w:r>
-      <w:proofErr w:type="spellEnd"/>
-      <w:r>
-        <w:rPr>
-          <w:lang w:val="en-US"/>
-        </w:rPr>
-        <w:t xml:space="preserve"> application.</w:t>
+        <w:t>This section contains a simplified user manual for the WeatherApp application.</w:t>
       </w:r>
     </w:p>
     <w:p>
@@ -1825,50 +1630,16 @@
         <w:rPr>
           <w:lang w:val="en-US"/>
         </w:rPr>
-        <w:t xml:space="preserve">Enter your </w:t>
-      </w:r>
-      <w:proofErr w:type="spellStart"/>
-      <w:r>
-        <w:rPr>
-          <w:lang w:val="en-US"/>
-        </w:rPr>
-        <w:t>OpenWeatherMap</w:t>
-      </w:r>
-      <w:proofErr w:type="spellEnd"/>
-      <w:r>
-        <w:rPr>
-          <w:lang w:val="en-US"/>
-        </w:rPr>
-        <w:t xml:space="preserve"> API key in file </w:t>
-      </w:r>
-      <w:proofErr w:type="spellStart"/>
+        <w:t xml:space="preserve">Enter your OpenWeatherMap API key in file </w:t>
+      </w:r>
       <w:r>
         <w:rPr>
           <w:i/>
           <w:iCs/>
           <w:lang w:val="en-US"/>
         </w:rPr>
-        <w:t>WeatherApp</w:t>
-      </w:r>
-      <w:proofErr w:type="spellEnd"/>
-      <w:r>
-        <w:rPr>
-          <w:i/>
-          <w:iCs/>
-          <w:lang w:val="en-US"/>
-        </w:rPr>
-        <w:t>/</w:t>
-      </w:r>
-      <w:proofErr w:type="spellStart"/>
-      <w:r>
-        <w:rPr>
-          <w:i/>
-          <w:iCs/>
-          <w:lang w:val="en-US"/>
-        </w:rPr>
-        <w:t>apikeys.json</w:t>
-      </w:r>
-      <w:proofErr w:type="spellEnd"/>
+        <w:t>WeatherApp/apikeys.json</w:t>
+      </w:r>
       <w:r>
         <w:rPr>
           <w:lang w:val="en-US"/>
@@ -1933,53 +1704,8 @@
         <w:rPr>
           <w:lang w:val="en-US"/>
         </w:rPr>
-        <w:t>You can use command ‘git update-index --skip-</w:t>
-      </w:r>
-      <w:proofErr w:type="spellStart"/>
-      <w:proofErr w:type="gramStart"/>
-      <w:r>
-        <w:rPr>
-          <w:lang w:val="en-US"/>
-        </w:rPr>
-        <w:t>worktree</w:t>
-      </w:r>
-      <w:proofErr w:type="spellEnd"/>
-      <w:r>
-        <w:rPr>
-          <w:lang w:val="en-US"/>
-        </w:rPr>
-        <w:t xml:space="preserve">  </w:t>
-      </w:r>
-      <w:proofErr w:type="spellStart"/>
-      <w:r>
-        <w:rPr>
-          <w:lang w:val="en-US"/>
-        </w:rPr>
-        <w:t>WeatherApp</w:t>
-      </w:r>
-      <w:proofErr w:type="spellEnd"/>
-      <w:r>
-        <w:rPr>
-          <w:lang w:val="en-US"/>
-        </w:rPr>
-        <w:t>/</w:t>
-      </w:r>
-      <w:proofErr w:type="spellStart"/>
-      <w:r>
-        <w:rPr>
-          <w:lang w:val="en-US"/>
-        </w:rPr>
-        <w:t>apikeys.json</w:t>
-      </w:r>
-      <w:proofErr w:type="spellEnd"/>
-      <w:proofErr w:type="gramEnd"/>
-      <w:r>
-        <w:rPr>
-          <w:lang w:val="en-US"/>
-        </w:rPr>
-        <w:t xml:space="preserve">’ at the root of the repository to make sure changes to </w:t>
-      </w:r>
-      <w:proofErr w:type="spellStart"/>
+        <w:t xml:space="preserve">You can use command ‘git update-index --skip-worktree  WeatherApp/apikeys.json’ at the root of the repository to make sure changes to </w:t>
+      </w:r>
       <w:r>
         <w:rPr>
           <w:i/>
@@ -1988,7 +1714,6 @@
         </w:rPr>
         <w:t>apikeys.json</w:t>
       </w:r>
-      <w:proofErr w:type="spellEnd"/>
       <w:r>
         <w:rPr>
           <w:lang w:val="en-US"/>
@@ -2052,23 +1777,8 @@
         <w:rPr>
           <w:lang w:val="en-US"/>
         </w:rPr>
-        <w:t>If compiling from command line, use command ‘</w:t>
-      </w:r>
-      <w:proofErr w:type="spellStart"/>
-      <w:r>
-        <w:rPr>
-          <w:lang w:val="en-US"/>
-        </w:rPr>
-        <w:t>mvn</w:t>
-      </w:r>
-      <w:proofErr w:type="spellEnd"/>
-      <w:r>
-        <w:rPr>
-          <w:lang w:val="en-US"/>
-        </w:rPr>
-        <w:t xml:space="preserve"> package’ inside the </w:t>
-      </w:r>
-      <w:proofErr w:type="spellStart"/>
+        <w:t xml:space="preserve">If compiling from command line, use command ‘mvn package’ inside the </w:t>
+      </w:r>
       <w:r>
         <w:rPr>
           <w:i/>
@@ -2077,7 +1787,6 @@
         </w:rPr>
         <w:t>WeatherApp</w:t>
       </w:r>
-      <w:proofErr w:type="spellEnd"/>
       <w:r>
         <w:rPr>
           <w:lang w:val="en-US"/>
@@ -2147,7 +1856,31 @@
         <w:rPr>
           <w:lang w:val="en-US"/>
         </w:rPr>
-        <w:t>java -jar target/WeatherApp-1.0.one-jar.jar</w:t>
+        <w:t>java -jar target/</w:t>
+      </w:r>
+      <w:r>
+        <w:rPr>
+          <w:lang w:val="en-US"/>
+        </w:rPr>
+        <w:t>w</w:t>
+      </w:r>
+      <w:r>
+        <w:rPr>
+          <w:lang w:val="en-US"/>
+        </w:rPr>
+        <w:t>eather</w:t>
+      </w:r>
+      <w:r>
+        <w:rPr>
+          <w:lang w:val="en-US"/>
+        </w:rPr>
+        <w:t>a</w:t>
+      </w:r>
+      <w:r>
+        <w:rPr>
+          <w:lang w:val="en-US"/>
+        </w:rPr>
+        <w:t>pp-1.0.one-jar.jar</w:t>
       </w:r>
       <w:r>
         <w:rPr>
@@ -2291,16 +2024,8 @@
         <w:rPr>
           <w:lang w:val="en-US"/>
         </w:rPr>
-        <w:t xml:space="preserve">: Main window of the </w:t>
-      </w:r>
-      <w:proofErr w:type="gramStart"/>
-      <w:r>
-        <w:rPr>
-          <w:lang w:val="en-US"/>
-        </w:rPr>
-        <w:t>GUI</w:t>
-      </w:r>
-      <w:proofErr w:type="gramEnd"/>
+        <w:t>: Main window of the GUI</w:t>
+      </w:r>
     </w:p>
     <w:p>
       <w:pPr>
@@ -2533,16 +2258,8 @@
         <w:rPr>
           <w:lang w:val="en-US"/>
         </w:rPr>
-        <w:t xml:space="preserve">: The Search </w:t>
-      </w:r>
-      <w:proofErr w:type="gramStart"/>
-      <w:r>
-        <w:rPr>
-          <w:lang w:val="en-US"/>
-        </w:rPr>
-        <w:t>window</w:t>
-      </w:r>
-      <w:proofErr w:type="gramEnd"/>
+        <w:t>: The Search window</w:t>
+      </w:r>
     </w:p>
     <w:p>
       <w:pPr>
@@ -2926,73 +2643,41 @@
         </w:rPr>
         <w:t>If the persistent data file (</w:t>
       </w:r>
-      <w:proofErr w:type="spellStart"/>
       <w:r>
         <w:rPr>
           <w:i/>
           <w:iCs/>
           <w:lang w:val="en-US"/>
         </w:rPr>
-        <w:t>WeatherApp</w:t>
-      </w:r>
-      <w:proofErr w:type="spellEnd"/>
+        <w:t>WeatherApp/</w:t>
+      </w:r>
       <w:r>
         <w:rPr>
           <w:i/>
           <w:iCs/>
           <w:lang w:val="en-US"/>
         </w:rPr>
-        <w:t>/</w:t>
-      </w:r>
-      <w:proofErr w:type="spellStart"/>
+        <w:t xml:space="preserve">temp.json </w:t>
+      </w:r>
+      <w:r>
+        <w:rPr>
+          <w:lang w:val="en-US"/>
+        </w:rPr>
+        <w:t>by default) contains garbage data, the GUI might render without any data. This can be fixed by changing the Active Location</w:t>
+      </w:r>
+      <w:r>
+        <w:rPr>
+          <w:lang w:val="en-US"/>
+        </w:rPr>
+        <w:t xml:space="preserve">, or by deleting </w:t>
+      </w:r>
       <w:r>
         <w:rPr>
           <w:i/>
           <w:iCs/>
           <w:lang w:val="en-US"/>
         </w:rPr>
-        <w:t>temp.json</w:t>
-      </w:r>
-      <w:proofErr w:type="spellEnd"/>
-      <w:r>
-        <w:rPr>
-          <w:i/>
-          <w:iCs/>
-          <w:lang w:val="en-US"/>
-        </w:rPr>
-        <w:t xml:space="preserve"> </w:t>
-      </w:r>
-      <w:r>
-        <w:rPr>
-          <w:lang w:val="en-US"/>
-        </w:rPr>
-        <w:t>by default) contains garbage data, the GUI might render without any data. This can be fixed by changing the Active Location</w:t>
-      </w:r>
-      <w:r>
-        <w:rPr>
-          <w:lang w:val="en-US"/>
-        </w:rPr>
-        <w:t xml:space="preserve">, or by deleting </w:t>
-      </w:r>
-      <w:proofErr w:type="spellStart"/>
-      <w:proofErr w:type="gramStart"/>
-      <w:r>
-        <w:rPr>
-          <w:i/>
-          <w:iCs/>
-          <w:lang w:val="en-US"/>
-        </w:rPr>
-        <w:t>temp.json</w:t>
-      </w:r>
-      <w:proofErr w:type="spellEnd"/>
-      <w:proofErr w:type="gramEnd"/>
-      <w:r>
-        <w:rPr>
-          <w:i/>
-          <w:iCs/>
-          <w:lang w:val="en-US"/>
-        </w:rPr>
-        <w:t>.</w:t>
+        <w:t>temp.json.</w:t>
       </w:r>
     </w:p>
     <w:p>
@@ -3011,41 +2696,13 @@
         <w:rPr>
           <w:lang w:val="en-US"/>
         </w:rPr>
-        <w:t xml:space="preserve">The </w:t>
-      </w:r>
-      <w:proofErr w:type="spellStart"/>
-      <w:r>
-        <w:rPr>
-          <w:lang w:val="en-US"/>
-        </w:rPr>
-        <w:t>timezone</w:t>
-      </w:r>
-      <w:proofErr w:type="spellEnd"/>
-      <w:r>
-        <w:rPr>
-          <w:lang w:val="en-US"/>
-        </w:rPr>
-        <w:t xml:space="preserve"> is always UTC and this cannot be changed by the user. It also doesn’t automatically track the target location. A fix was attempted but it was deemed too hard to finish on time.</w:t>
-      </w:r>
-      <w:r>
-        <w:rPr>
-          <w:lang w:val="en-US"/>
-        </w:rPr>
-        <w:t xml:space="preserve"> However, the project requirements do not state that the displayed time must be in the local </w:t>
-      </w:r>
-      <w:proofErr w:type="spellStart"/>
-      <w:r>
-        <w:rPr>
-          <w:lang w:val="en-US"/>
-        </w:rPr>
-        <w:t>timezone</w:t>
-      </w:r>
-      <w:proofErr w:type="spellEnd"/>
-      <w:r>
-        <w:rPr>
-          <w:lang w:val="en-US"/>
-        </w:rPr>
-        <w:t>.</w:t>
+        <w:t>The timezone is always UTC and this cannot be changed by the user. It also doesn’t automatically track the target location. A fix was attempted but it was deemed too hard to finish on time.</w:t>
+      </w:r>
+      <w:r>
+        <w:rPr>
+          <w:lang w:val="en-US"/>
+        </w:rPr>
+        <w:t xml:space="preserve"> However, the project requirements do not state that the displayed time must be in the local timezone.</w:t>
       </w:r>
     </w:p>
     <w:p>
@@ -3105,21 +2762,7 @@
         <w:rPr>
           <w:lang w:val="en-US"/>
         </w:rPr>
-        <w:t xml:space="preserve">ChatGPT was used to generate the structure of the classes needed to contain the data from the </w:t>
-      </w:r>
-      <w:proofErr w:type="spellStart"/>
-      <w:r>
-        <w:rPr>
-          <w:lang w:val="en-US"/>
-        </w:rPr>
-        <w:t>OpenWeatherMap</w:t>
-      </w:r>
-      <w:proofErr w:type="spellEnd"/>
-      <w:r>
-        <w:rPr>
-          <w:lang w:val="en-US"/>
-        </w:rPr>
-        <w:t xml:space="preserve"> API Json responses. It was automating a task that would otherwise be repetitive and prone to errors.</w:t>
+        <w:t>ChatGPT was used to generate the structure of the classes needed to contain the data from the OpenWeatherMap API Json responses. It was automating a task that would otherwise be repetitive and prone to errors.</w:t>
       </w:r>
       <w:r>
         <w:rPr>
@@ -3155,13 +2798,7 @@
         <w:rPr>
           <w:lang w:val="en-US"/>
         </w:rPr>
-        <w:t xml:space="preserve"> structure</w:t>
-      </w:r>
-      <w:r>
-        <w:rPr>
-          <w:lang w:val="en-US"/>
-        </w:rPr>
-        <w:t>.</w:t>
+        <w:t xml:space="preserve"> structure.</w:t>
       </w:r>
     </w:p>
     <w:p>

</xml_diff>